<commit_message>
Head coach. List of players
</commit_message>
<xml_diff>
--- a/BD_architecture.docx
+++ b/BD_architecture.docx
@@ -655,48 +655,48 @@
         </w:rPr>
         <w:t>Команда</w:t>
       </w:r>
-    </w:p>
-    <w:p>
-      <w:pPr>
-        <w:pStyle w:val="a5"/>
-        <w:numPr>
-          <w:ilvl w:val="1"/>
-          <w:numId w:val="5"/>
-        </w:numPr>
-        <w:rPr>
-          <w:sz w:val="28"/>
-          <w:szCs w:val="28"/>
-        </w:rPr>
-      </w:pPr>
-      <w:r>
-        <w:rPr>
-          <w:sz w:val="28"/>
-          <w:szCs w:val="28"/>
-        </w:rPr>
-        <w:t>Название</w:t>
-      </w:r>
-    </w:p>
-    <w:p>
-      <w:pPr>
-        <w:pStyle w:val="a5"/>
-        <w:numPr>
-          <w:ilvl w:val="1"/>
-          <w:numId w:val="5"/>
-        </w:numPr>
-        <w:rPr>
-          <w:sz w:val="28"/>
-          <w:szCs w:val="28"/>
-        </w:rPr>
-      </w:pPr>
-      <w:r>
-        <w:rPr>
-          <w:sz w:val="28"/>
-          <w:szCs w:val="28"/>
-        </w:rPr>
-        <w:t>Логотип</w:t>
-      </w:r>
       <w:bookmarkStart w:id="0" w:name="_GoBack"/>
       <w:bookmarkEnd w:id="0"/>
+    </w:p>
+    <w:p>
+      <w:pPr>
+        <w:pStyle w:val="a5"/>
+        <w:numPr>
+          <w:ilvl w:val="1"/>
+          <w:numId w:val="5"/>
+        </w:numPr>
+        <w:rPr>
+          <w:sz w:val="28"/>
+          <w:szCs w:val="28"/>
+        </w:rPr>
+      </w:pPr>
+      <w:r>
+        <w:rPr>
+          <w:sz w:val="28"/>
+          <w:szCs w:val="28"/>
+        </w:rPr>
+        <w:t>Название</w:t>
+      </w:r>
+    </w:p>
+    <w:p>
+      <w:pPr>
+        <w:pStyle w:val="a5"/>
+        <w:numPr>
+          <w:ilvl w:val="1"/>
+          <w:numId w:val="5"/>
+        </w:numPr>
+        <w:rPr>
+          <w:sz w:val="28"/>
+          <w:szCs w:val="28"/>
+        </w:rPr>
+      </w:pPr>
+      <w:r>
+        <w:rPr>
+          <w:sz w:val="28"/>
+          <w:szCs w:val="28"/>
+        </w:rPr>
+        <w:t>Логотип</w:t>
+      </w:r>
     </w:p>
     <w:p>
       <w:pPr>

</xml_diff>

<commit_message>
Base models for season,tournament,match. +AdminModels
</commit_message>
<xml_diff>
--- a/BD_architecture.docx
+++ b/BD_architecture.docx
@@ -18,14 +18,14 @@
           <w:numId w:val="5"/>
         </w:numPr>
         <w:rPr>
-          <w:sz w:val="28"/>
-          <w:szCs w:val="28"/>
-        </w:rPr>
-      </w:pPr>
-      <w:r>
-        <w:rPr>
-          <w:sz w:val="28"/>
-          <w:szCs w:val="28"/>
+          <w:sz w:val="24"/>
+          <w:szCs w:val="24"/>
+        </w:rPr>
+      </w:pPr>
+      <w:r>
+        <w:rPr>
+          <w:sz w:val="24"/>
+          <w:szCs w:val="24"/>
         </w:rPr>
         <w:t>Новости</w:t>
       </w:r>
@@ -38,8 +38,8 @@
           <w:numId w:val="5"/>
         </w:numPr>
         <w:rPr>
-          <w:sz w:val="28"/>
-          <w:szCs w:val="28"/>
+          <w:sz w:val="24"/>
+          <w:szCs w:val="24"/>
         </w:rPr>
       </w:pPr>
       <w:r>
@@ -58,8 +58,8 @@
           <w:numId w:val="5"/>
         </w:numPr>
         <w:rPr>
-          <w:sz w:val="28"/>
-          <w:szCs w:val="28"/>
+          <w:sz w:val="24"/>
+          <w:szCs w:val="24"/>
         </w:rPr>
       </w:pPr>
       <w:r>
@@ -78,8 +78,8 @@
           <w:numId w:val="5"/>
         </w:numPr>
         <w:rPr>
-          <w:sz w:val="28"/>
-          <w:szCs w:val="28"/>
+          <w:sz w:val="24"/>
+          <w:szCs w:val="24"/>
         </w:rPr>
       </w:pPr>
       <w:r>
@@ -98,8 +98,8 @@
           <w:numId w:val="5"/>
         </w:numPr>
         <w:rPr>
-          <w:sz w:val="28"/>
-          <w:szCs w:val="28"/>
+          <w:sz w:val="24"/>
+          <w:szCs w:val="24"/>
         </w:rPr>
       </w:pPr>
       <w:r>
@@ -118,14 +118,14 @@
           <w:numId w:val="5"/>
         </w:numPr>
         <w:rPr>
-          <w:sz w:val="28"/>
-          <w:szCs w:val="28"/>
-        </w:rPr>
-      </w:pPr>
-      <w:r>
-        <w:rPr>
-          <w:sz w:val="28"/>
-          <w:szCs w:val="28"/>
+          <w:sz w:val="24"/>
+          <w:szCs w:val="24"/>
+        </w:rPr>
+      </w:pPr>
+      <w:r>
+        <w:rPr>
+          <w:sz w:val="24"/>
+          <w:szCs w:val="24"/>
         </w:rPr>
         <w:t>Игрок</w:t>
       </w:r>
@@ -138,8 +138,8 @@
           <w:numId w:val="5"/>
         </w:numPr>
         <w:rPr>
-          <w:sz w:val="28"/>
-          <w:szCs w:val="28"/>
+          <w:sz w:val="24"/>
+          <w:szCs w:val="24"/>
         </w:rPr>
       </w:pPr>
       <w:r>
@@ -158,8 +158,8 @@
           <w:numId w:val="5"/>
         </w:numPr>
         <w:rPr>
-          <w:sz w:val="28"/>
-          <w:szCs w:val="28"/>
+          <w:sz w:val="24"/>
+          <w:szCs w:val="24"/>
         </w:rPr>
       </w:pPr>
       <w:r>
@@ -178,8 +178,8 @@
           <w:numId w:val="5"/>
         </w:numPr>
         <w:rPr>
-          <w:sz w:val="28"/>
-          <w:szCs w:val="28"/>
+          <w:sz w:val="24"/>
+          <w:szCs w:val="24"/>
         </w:rPr>
       </w:pPr>
       <w:r>
@@ -198,8 +198,8 @@
           <w:numId w:val="5"/>
         </w:numPr>
         <w:rPr>
-          <w:sz w:val="28"/>
-          <w:szCs w:val="28"/>
+          <w:sz w:val="24"/>
+          <w:szCs w:val="24"/>
         </w:rPr>
       </w:pPr>
       <w:r>
@@ -218,8 +218,8 @@
           <w:numId w:val="5"/>
         </w:numPr>
         <w:rPr>
-          <w:sz w:val="28"/>
-          <w:szCs w:val="28"/>
+          <w:sz w:val="24"/>
+          <w:szCs w:val="24"/>
         </w:rPr>
       </w:pPr>
       <w:r>
@@ -238,8 +238,8 @@
           <w:numId w:val="5"/>
         </w:numPr>
         <w:rPr>
-          <w:sz w:val="28"/>
-          <w:szCs w:val="28"/>
+          <w:sz w:val="24"/>
+          <w:szCs w:val="24"/>
         </w:rPr>
       </w:pPr>
       <w:r>
@@ -258,8 +258,8 @@
           <w:numId w:val="5"/>
         </w:numPr>
         <w:rPr>
-          <w:sz w:val="28"/>
-          <w:szCs w:val="28"/>
+          <w:sz w:val="24"/>
+          <w:szCs w:val="24"/>
         </w:rPr>
       </w:pPr>
       <w:r>
@@ -278,8 +278,8 @@
           <w:numId w:val="5"/>
         </w:numPr>
         <w:rPr>
-          <w:sz w:val="28"/>
-          <w:szCs w:val="28"/>
+          <w:sz w:val="24"/>
+          <w:szCs w:val="24"/>
         </w:rPr>
       </w:pPr>
       <w:r>
@@ -298,8 +298,8 @@
           <w:numId w:val="5"/>
         </w:numPr>
         <w:rPr>
-          <w:sz w:val="28"/>
-          <w:szCs w:val="28"/>
+          <w:sz w:val="24"/>
+          <w:szCs w:val="24"/>
         </w:rPr>
       </w:pPr>
       <w:r>
@@ -318,8 +318,8 @@
           <w:numId w:val="5"/>
         </w:numPr>
         <w:rPr>
-          <w:sz w:val="28"/>
-          <w:szCs w:val="28"/>
+          <w:sz w:val="24"/>
+          <w:szCs w:val="24"/>
         </w:rPr>
       </w:pPr>
       <w:r>
@@ -338,8 +338,8 @@
           <w:numId w:val="5"/>
         </w:numPr>
         <w:rPr>
-          <w:sz w:val="28"/>
-          <w:szCs w:val="28"/>
+          <w:sz w:val="24"/>
+          <w:szCs w:val="24"/>
         </w:rPr>
       </w:pPr>
       <w:r>
@@ -358,8 +358,8 @@
           <w:numId w:val="5"/>
         </w:numPr>
         <w:rPr>
-          <w:sz w:val="28"/>
-          <w:szCs w:val="28"/>
+          <w:sz w:val="24"/>
+          <w:szCs w:val="24"/>
         </w:rPr>
       </w:pPr>
       <w:r>
@@ -378,8 +378,8 @@
           <w:numId w:val="5"/>
         </w:numPr>
         <w:rPr>
-          <w:sz w:val="28"/>
-          <w:szCs w:val="28"/>
+          <w:sz w:val="24"/>
+          <w:szCs w:val="24"/>
         </w:rPr>
       </w:pPr>
       <w:r>
@@ -398,8 +398,8 @@
           <w:numId w:val="5"/>
         </w:numPr>
         <w:rPr>
-          <w:sz w:val="28"/>
-          <w:szCs w:val="28"/>
+          <w:sz w:val="24"/>
+          <w:szCs w:val="24"/>
         </w:rPr>
       </w:pPr>
       <w:r>
@@ -418,8 +418,8 @@
           <w:numId w:val="5"/>
         </w:numPr>
         <w:rPr>
-          <w:sz w:val="28"/>
-          <w:szCs w:val="28"/>
+          <w:sz w:val="24"/>
+          <w:szCs w:val="24"/>
         </w:rPr>
       </w:pPr>
       <w:r>
@@ -438,8 +438,8 @@
           <w:numId w:val="5"/>
         </w:numPr>
         <w:rPr>
-          <w:sz w:val="28"/>
-          <w:szCs w:val="28"/>
+          <w:sz w:val="24"/>
+          <w:szCs w:val="24"/>
         </w:rPr>
       </w:pPr>
       <w:r>
@@ -458,8 +458,8 @@
           <w:numId w:val="5"/>
         </w:numPr>
         <w:rPr>
-          <w:sz w:val="28"/>
-          <w:szCs w:val="28"/>
+          <w:sz w:val="24"/>
+          <w:szCs w:val="24"/>
         </w:rPr>
       </w:pPr>
       <w:r>
@@ -485,8 +485,8 @@
           <w:numId w:val="5"/>
         </w:numPr>
         <w:rPr>
-          <w:sz w:val="28"/>
-          <w:szCs w:val="28"/>
+          <w:sz w:val="24"/>
+          <w:szCs w:val="24"/>
         </w:rPr>
       </w:pPr>
       <w:r>
@@ -512,8 +512,8 @@
           <w:numId w:val="5"/>
         </w:numPr>
         <w:rPr>
-          <w:sz w:val="28"/>
-          <w:szCs w:val="28"/>
+          <w:sz w:val="24"/>
+          <w:szCs w:val="24"/>
         </w:rPr>
       </w:pPr>
       <w:r>
@@ -532,8 +532,8 @@
           <w:numId w:val="5"/>
         </w:numPr>
         <w:rPr>
-          <w:sz w:val="28"/>
-          <w:szCs w:val="28"/>
+          <w:sz w:val="24"/>
+          <w:szCs w:val="24"/>
         </w:rPr>
       </w:pPr>
       <w:proofErr w:type="spellStart"/>
@@ -584,8 +584,8 @@
           <w:numId w:val="5"/>
         </w:numPr>
         <w:rPr>
-          <w:sz w:val="28"/>
-          <w:szCs w:val="28"/>
+          <w:sz w:val="24"/>
+          <w:szCs w:val="24"/>
         </w:rPr>
       </w:pPr>
       <w:r>
@@ -604,8 +604,8 @@
           <w:numId w:val="5"/>
         </w:numPr>
         <w:rPr>
-          <w:sz w:val="28"/>
-          <w:szCs w:val="28"/>
+          <w:sz w:val="24"/>
+          <w:szCs w:val="24"/>
         </w:rPr>
       </w:pPr>
       <w:r>
@@ -624,8 +624,8 @@
           <w:numId w:val="5"/>
         </w:numPr>
         <w:rPr>
-          <w:sz w:val="28"/>
-          <w:szCs w:val="28"/>
+          <w:sz w:val="24"/>
+          <w:szCs w:val="24"/>
         </w:rPr>
       </w:pPr>
       <w:r>
@@ -644,16 +644,451 @@
           <w:numId w:val="5"/>
         </w:numPr>
         <w:rPr>
-          <w:sz w:val="28"/>
-          <w:szCs w:val="28"/>
-        </w:rPr>
-      </w:pPr>
-      <w:r>
-        <w:rPr>
-          <w:sz w:val="28"/>
-          <w:szCs w:val="28"/>
+          <w:sz w:val="24"/>
+          <w:szCs w:val="24"/>
+        </w:rPr>
+      </w:pPr>
+      <w:r>
+        <w:rPr>
+          <w:sz w:val="24"/>
+          <w:szCs w:val="24"/>
         </w:rPr>
         <w:t>Команда</w:t>
+      </w:r>
+    </w:p>
+    <w:p>
+      <w:pPr>
+        <w:pStyle w:val="a5"/>
+        <w:numPr>
+          <w:ilvl w:val="1"/>
+          <w:numId w:val="5"/>
+        </w:numPr>
+        <w:rPr>
+          <w:sz w:val="24"/>
+          <w:szCs w:val="24"/>
+        </w:rPr>
+      </w:pPr>
+      <w:r>
+        <w:rPr>
+          <w:sz w:val="24"/>
+          <w:szCs w:val="24"/>
+        </w:rPr>
+        <w:t>Название</w:t>
+      </w:r>
+    </w:p>
+    <w:p>
+      <w:pPr>
+        <w:pStyle w:val="a5"/>
+        <w:numPr>
+          <w:ilvl w:val="1"/>
+          <w:numId w:val="5"/>
+        </w:numPr>
+        <w:rPr>
+          <w:sz w:val="24"/>
+          <w:szCs w:val="24"/>
+        </w:rPr>
+      </w:pPr>
+      <w:r>
+        <w:rPr>
+          <w:sz w:val="24"/>
+          <w:szCs w:val="24"/>
+        </w:rPr>
+        <w:t>Логотип</w:t>
+      </w:r>
+    </w:p>
+    <w:p>
+      <w:pPr>
+        <w:pStyle w:val="a5"/>
+        <w:numPr>
+          <w:ilvl w:val="1"/>
+          <w:numId w:val="5"/>
+        </w:numPr>
+        <w:rPr>
+          <w:sz w:val="24"/>
+          <w:szCs w:val="24"/>
+        </w:rPr>
+      </w:pPr>
+      <w:r>
+        <w:rPr>
+          <w:sz w:val="24"/>
+          <w:szCs w:val="24"/>
+        </w:rPr>
+        <w:t>Город</w:t>
+      </w:r>
+    </w:p>
+    <w:p>
+      <w:pPr>
+        <w:pStyle w:val="a5"/>
+        <w:numPr>
+          <w:ilvl w:val="1"/>
+          <w:numId w:val="5"/>
+        </w:numPr>
+        <w:rPr>
+          <w:sz w:val="24"/>
+          <w:szCs w:val="24"/>
+        </w:rPr>
+      </w:pPr>
+      <w:r>
+        <w:rPr>
+          <w:sz w:val="24"/>
+          <w:szCs w:val="24"/>
+        </w:rPr>
+        <w:t>Дивизион</w:t>
+      </w:r>
+    </w:p>
+    <w:p>
+      <w:pPr>
+        <w:pStyle w:val="a5"/>
+        <w:numPr>
+          <w:ilvl w:val="1"/>
+          <w:numId w:val="5"/>
+        </w:numPr>
+        <w:rPr>
+          <w:sz w:val="24"/>
+          <w:szCs w:val="24"/>
+        </w:rPr>
+      </w:pPr>
+      <w:r>
+        <w:rPr>
+          <w:sz w:val="24"/>
+          <w:szCs w:val="24"/>
+        </w:rPr>
+        <w:t>Рейтинг</w:t>
+      </w:r>
+    </w:p>
+    <w:p>
+      <w:pPr>
+        <w:pStyle w:val="a5"/>
+        <w:numPr>
+          <w:ilvl w:val="1"/>
+          <w:numId w:val="5"/>
+        </w:numPr>
+        <w:rPr>
+          <w:sz w:val="24"/>
+          <w:szCs w:val="24"/>
+        </w:rPr>
+      </w:pPr>
+      <w:proofErr w:type="gramStart"/>
+      <w:r>
+        <w:rPr>
+          <w:sz w:val="24"/>
+          <w:szCs w:val="24"/>
+        </w:rPr>
+        <w:t>Сезоны-турниры</w:t>
+      </w:r>
+      <w:proofErr w:type="gramEnd"/>
+      <w:r>
+        <w:rPr>
+          <w:sz w:val="24"/>
+          <w:szCs w:val="24"/>
+        </w:rPr>
+        <w:t xml:space="preserve"> прошедшие </w:t>
+      </w:r>
+      <w:proofErr w:type="spellStart"/>
+      <w:r>
+        <w:rPr>
+          <w:sz w:val="24"/>
+          <w:szCs w:val="24"/>
+          <w:lang w:val="en-US"/>
+        </w:rPr>
+        <w:t>ManyToMany</w:t>
+      </w:r>
+      <w:proofErr w:type="spellEnd"/>
+      <w:r>
+        <w:rPr>
+          <w:sz w:val="24"/>
+          <w:szCs w:val="24"/>
+        </w:rPr>
+        <w:t>. Через обратную конструкцию</w:t>
+      </w:r>
+    </w:p>
+    <w:p>
+      <w:pPr>
+        <w:pStyle w:val="a5"/>
+        <w:numPr>
+          <w:ilvl w:val="1"/>
+          <w:numId w:val="5"/>
+        </w:numPr>
+        <w:rPr>
+          <w:sz w:val="24"/>
+          <w:szCs w:val="24"/>
+        </w:rPr>
+      </w:pPr>
+      <w:r>
+        <w:rPr>
+          <w:sz w:val="24"/>
+          <w:szCs w:val="24"/>
+        </w:rPr>
+        <w:t xml:space="preserve">Ссылка на группу </w:t>
+      </w:r>
+      <w:proofErr w:type="spellStart"/>
+      <w:r>
+        <w:rPr>
+          <w:sz w:val="24"/>
+          <w:szCs w:val="24"/>
+        </w:rPr>
+        <w:t>вк</w:t>
+      </w:r>
+      <w:proofErr w:type="spellEnd"/>
+      <w:r>
+        <w:rPr>
+          <w:sz w:val="24"/>
+          <w:szCs w:val="24"/>
+        </w:rPr>
+        <w:t>???</w:t>
+      </w:r>
+    </w:p>
+    <w:p>
+      <w:pPr>
+        <w:pStyle w:val="a5"/>
+        <w:numPr>
+          <w:ilvl w:val="1"/>
+          <w:numId w:val="5"/>
+        </w:numPr>
+        <w:rPr>
+          <w:sz w:val="24"/>
+          <w:szCs w:val="24"/>
+        </w:rPr>
+      </w:pPr>
+      <w:r>
+        <w:rPr>
+          <w:sz w:val="24"/>
+          <w:szCs w:val="24"/>
+        </w:rPr>
+        <w:t xml:space="preserve">Состав игроков. </w:t>
+      </w:r>
+      <w:proofErr w:type="spellStart"/>
+      <w:r>
+        <w:rPr>
+          <w:sz w:val="24"/>
+          <w:szCs w:val="24"/>
+          <w:lang w:val="en-US"/>
+        </w:rPr>
+        <w:t>ManyToMany</w:t>
+      </w:r>
+      <w:proofErr w:type="spellEnd"/>
+      <w:r>
+        <w:rPr>
+          <w:sz w:val="24"/>
+          <w:szCs w:val="24"/>
+        </w:rPr>
+        <w:t>. Через обратную конструкцию.</w:t>
+      </w:r>
+      <w:r>
+        <w:rPr>
+          <w:sz w:val="24"/>
+          <w:szCs w:val="24"/>
+        </w:rPr>
+        <w:t xml:space="preserve"> С поиском главного тренера</w:t>
+      </w:r>
+      <w:r>
+        <w:rPr>
+          <w:sz w:val="24"/>
+          <w:szCs w:val="24"/>
+        </w:rPr>
+        <w:t>.</w:t>
+      </w:r>
+    </w:p>
+    <w:p>
+      <w:pPr>
+        <w:pStyle w:val="a5"/>
+        <w:numPr>
+          <w:ilvl w:val="0"/>
+          <w:numId w:val="5"/>
+        </w:numPr>
+        <w:rPr>
+          <w:sz w:val="24"/>
+          <w:szCs w:val="24"/>
+        </w:rPr>
+      </w:pPr>
+      <w:r>
+        <w:rPr>
+          <w:sz w:val="24"/>
+          <w:szCs w:val="24"/>
+          <w:lang w:val="en-US"/>
+        </w:rPr>
+        <w:t>Action</w:t>
+      </w:r>
+    </w:p>
+    <w:p>
+      <w:pPr>
+        <w:pStyle w:val="a5"/>
+        <w:numPr>
+          <w:ilvl w:val="1"/>
+          <w:numId w:val="5"/>
+        </w:numPr>
+        <w:rPr>
+          <w:sz w:val="24"/>
+          <w:szCs w:val="24"/>
+        </w:rPr>
+      </w:pPr>
+      <w:proofErr w:type="spellStart"/>
+      <w:r>
+        <w:rPr>
+          <w:sz w:val="24"/>
+          <w:szCs w:val="24"/>
+          <w:lang w:val="en-US"/>
+        </w:rPr>
+        <w:t>MatchID</w:t>
+      </w:r>
+      <w:proofErr w:type="spellEnd"/>
+      <w:r>
+        <w:rPr>
+          <w:sz w:val="24"/>
+          <w:szCs w:val="24"/>
+        </w:rPr>
+        <w:t xml:space="preserve"> -&gt;Матч_</w:t>
+      </w:r>
+      <w:r>
+        <w:rPr>
+          <w:sz w:val="24"/>
+          <w:szCs w:val="24"/>
+          <w:lang w:val="en-US"/>
+        </w:rPr>
+        <w:t>ID</w:t>
+      </w:r>
+    </w:p>
+    <w:p>
+      <w:pPr>
+        <w:pStyle w:val="a5"/>
+        <w:numPr>
+          <w:ilvl w:val="1"/>
+          <w:numId w:val="5"/>
+        </w:numPr>
+        <w:rPr>
+          <w:sz w:val="24"/>
+          <w:szCs w:val="24"/>
+        </w:rPr>
+      </w:pPr>
+      <w:r>
+        <w:rPr>
+          <w:sz w:val="24"/>
+          <w:szCs w:val="24"/>
+        </w:rPr>
+        <w:t>Действие (Гол/штраф)</w:t>
+      </w:r>
+    </w:p>
+    <w:p>
+      <w:pPr>
+        <w:pStyle w:val="a5"/>
+        <w:numPr>
+          <w:ilvl w:val="1"/>
+          <w:numId w:val="5"/>
+        </w:numPr>
+        <w:rPr>
+          <w:sz w:val="24"/>
+          <w:szCs w:val="24"/>
+        </w:rPr>
+      </w:pPr>
+      <w:r>
+        <w:rPr>
+          <w:sz w:val="24"/>
+          <w:szCs w:val="24"/>
+        </w:rPr>
+        <w:t xml:space="preserve">Участники действия. </w:t>
+      </w:r>
+      <w:r>
+        <w:rPr>
+          <w:sz w:val="24"/>
+          <w:szCs w:val="24"/>
+          <w:lang w:val="en-US"/>
+        </w:rPr>
+        <w:t>-&gt;</w:t>
+      </w:r>
+      <w:r>
+        <w:rPr>
+          <w:sz w:val="24"/>
+          <w:szCs w:val="24"/>
+        </w:rPr>
+        <w:t>Игрок</w:t>
+      </w:r>
+      <w:r>
+        <w:rPr>
+          <w:sz w:val="24"/>
+          <w:szCs w:val="24"/>
+          <w:lang w:val="en-US"/>
+        </w:rPr>
+        <w:t>_ID</w:t>
+      </w:r>
+    </w:p>
+    <w:p>
+      <w:pPr>
+        <w:pStyle w:val="a5"/>
+        <w:numPr>
+          <w:ilvl w:val="0"/>
+          <w:numId w:val="5"/>
+        </w:numPr>
+        <w:rPr>
+          <w:sz w:val="24"/>
+          <w:szCs w:val="24"/>
+        </w:rPr>
+      </w:pPr>
+      <w:r>
+        <w:rPr>
+          <w:sz w:val="24"/>
+          <w:szCs w:val="24"/>
+        </w:rPr>
+        <w:lastRenderedPageBreak/>
+        <w:t>Матч</w:t>
+      </w:r>
+      <w:r>
+        <w:rPr>
+          <w:sz w:val="24"/>
+          <w:szCs w:val="24"/>
+        </w:rPr>
+        <w:t xml:space="preserve">. </w:t>
+      </w:r>
+      <w:proofErr w:type="spellStart"/>
+      <w:r>
+        <w:rPr>
+          <w:sz w:val="24"/>
+          <w:szCs w:val="24"/>
+        </w:rPr>
+        <w:t>Финализирован</w:t>
+      </w:r>
+      <w:proofErr w:type="spellEnd"/>
+      <w:r>
+        <w:rPr>
+          <w:sz w:val="24"/>
+          <w:szCs w:val="24"/>
+        </w:rPr>
+        <w:t xml:space="preserve">, не </w:t>
+      </w:r>
+      <w:proofErr w:type="spellStart"/>
+      <w:r>
+        <w:rPr>
+          <w:sz w:val="24"/>
+          <w:szCs w:val="24"/>
+        </w:rPr>
+        <w:t>перерендеривается</w:t>
+      </w:r>
+      <w:proofErr w:type="spellEnd"/>
+      <w:r>
+        <w:rPr>
+          <w:sz w:val="24"/>
+          <w:szCs w:val="24"/>
+        </w:rPr>
+        <w:t>.</w:t>
+      </w:r>
+    </w:p>
+    <w:p>
+      <w:pPr>
+        <w:pStyle w:val="a5"/>
+        <w:numPr>
+          <w:ilvl w:val="1"/>
+          <w:numId w:val="5"/>
+        </w:numPr>
+        <w:rPr>
+          <w:sz w:val="24"/>
+          <w:szCs w:val="24"/>
+        </w:rPr>
+      </w:pPr>
+      <w:r>
+        <w:rPr>
+          <w:sz w:val="24"/>
+          <w:szCs w:val="24"/>
+        </w:rPr>
+        <w:t>Название</w:t>
       </w:r>
       <w:bookmarkStart w:id="0" w:name="_GoBack"/>
       <w:bookmarkEnd w:id="0"/>
@@ -666,14 +1101,302 @@
           <w:numId w:val="5"/>
         </w:numPr>
         <w:rPr>
-          <w:sz w:val="28"/>
-          <w:szCs w:val="28"/>
-        </w:rPr>
-      </w:pPr>
-      <w:r>
-        <w:rPr>
-          <w:sz w:val="28"/>
-          <w:szCs w:val="28"/>
+          <w:sz w:val="24"/>
+          <w:szCs w:val="24"/>
+        </w:rPr>
+      </w:pPr>
+      <w:r>
+        <w:rPr>
+          <w:sz w:val="24"/>
+          <w:szCs w:val="24"/>
+        </w:rPr>
+        <w:t xml:space="preserve">Команда </w:t>
+      </w:r>
+      <w:proofErr w:type="gramStart"/>
+      <w:r>
+        <w:rPr>
+          <w:sz w:val="24"/>
+          <w:szCs w:val="24"/>
+        </w:rPr>
+        <w:t>А</w:t>
+      </w:r>
+      <w:r>
+        <w:rPr>
+          <w:sz w:val="24"/>
+          <w:szCs w:val="24"/>
+        </w:rPr>
+        <w:t xml:space="preserve"> </w:t>
+      </w:r>
+      <w:r>
+        <w:rPr>
+          <w:sz w:val="24"/>
+          <w:szCs w:val="24"/>
+          <w:lang w:val="en-US"/>
+        </w:rPr>
+        <w:t xml:space="preserve"> -</w:t>
+      </w:r>
+      <w:proofErr w:type="gramEnd"/>
+      <w:r>
+        <w:rPr>
+          <w:sz w:val="24"/>
+          <w:szCs w:val="24"/>
+          <w:lang w:val="en-US"/>
+        </w:rPr>
+        <w:t>&gt;</w:t>
+      </w:r>
+      <w:proofErr w:type="spellStart"/>
+      <w:r>
+        <w:rPr>
+          <w:sz w:val="24"/>
+          <w:szCs w:val="24"/>
+          <w:lang w:val="en-US"/>
+        </w:rPr>
+        <w:t>teamA</w:t>
+      </w:r>
+      <w:proofErr w:type="spellEnd"/>
+    </w:p>
+    <w:p>
+      <w:pPr>
+        <w:pStyle w:val="a5"/>
+        <w:numPr>
+          <w:ilvl w:val="1"/>
+          <w:numId w:val="5"/>
+        </w:numPr>
+        <w:rPr>
+          <w:sz w:val="24"/>
+          <w:szCs w:val="24"/>
+        </w:rPr>
+      </w:pPr>
+      <w:r>
+        <w:rPr>
+          <w:sz w:val="24"/>
+          <w:szCs w:val="24"/>
+        </w:rPr>
+        <w:t>Команда Б</w:t>
+      </w:r>
+      <w:r>
+        <w:rPr>
+          <w:sz w:val="24"/>
+          <w:szCs w:val="24"/>
+          <w:lang w:val="en-US"/>
+        </w:rPr>
+        <w:t xml:space="preserve"> </w:t>
+      </w:r>
+      <w:proofErr w:type="gramStart"/>
+      <w:r>
+        <w:rPr>
+          <w:sz w:val="24"/>
+          <w:szCs w:val="24"/>
+          <w:lang w:val="en-US"/>
+        </w:rPr>
+        <w:t>-&gt;</w:t>
+      </w:r>
+      <w:proofErr w:type="spellStart"/>
+      <w:r>
+        <w:rPr>
+          <w:sz w:val="24"/>
+          <w:szCs w:val="24"/>
+          <w:lang w:val="en-US"/>
+        </w:rPr>
+        <w:t>teamB</w:t>
+      </w:r>
+      <w:proofErr w:type="spellEnd"/>
+      <w:proofErr w:type="gramEnd"/>
+    </w:p>
+    <w:p>
+      <w:pPr>
+        <w:pStyle w:val="a5"/>
+        <w:numPr>
+          <w:ilvl w:val="1"/>
+          <w:numId w:val="5"/>
+        </w:numPr>
+        <w:rPr>
+          <w:sz w:val="24"/>
+          <w:szCs w:val="24"/>
+        </w:rPr>
+      </w:pPr>
+      <w:r>
+        <w:rPr>
+          <w:sz w:val="24"/>
+          <w:szCs w:val="24"/>
+        </w:rPr>
+        <w:t>Дата</w:t>
+      </w:r>
+    </w:p>
+    <w:p>
+      <w:pPr>
+        <w:pStyle w:val="a5"/>
+        <w:numPr>
+          <w:ilvl w:val="1"/>
+          <w:numId w:val="5"/>
+        </w:numPr>
+        <w:rPr>
+          <w:sz w:val="24"/>
+          <w:szCs w:val="24"/>
+        </w:rPr>
+      </w:pPr>
+      <w:r>
+        <w:rPr>
+          <w:sz w:val="24"/>
+          <w:szCs w:val="24"/>
+        </w:rPr>
+        <w:t>Результат</w:t>
+      </w:r>
+    </w:p>
+    <w:p>
+      <w:pPr>
+        <w:pStyle w:val="a5"/>
+        <w:numPr>
+          <w:ilvl w:val="1"/>
+          <w:numId w:val="5"/>
+        </w:numPr>
+        <w:rPr>
+          <w:sz w:val="24"/>
+          <w:szCs w:val="24"/>
+        </w:rPr>
+      </w:pPr>
+      <w:r>
+        <w:rPr>
+          <w:sz w:val="24"/>
+          <w:szCs w:val="24"/>
+          <w:lang w:val="en-US"/>
+        </w:rPr>
+        <w:t>Id</w:t>
+      </w:r>
+      <w:r>
+        <w:rPr>
+          <w:sz w:val="24"/>
+          <w:szCs w:val="24"/>
+        </w:rPr>
+        <w:t xml:space="preserve"> матча соотнесён с </w:t>
+      </w:r>
+      <w:r>
+        <w:rPr>
+          <w:sz w:val="24"/>
+          <w:szCs w:val="24"/>
+        </w:rPr>
+        <w:t xml:space="preserve">множеством </w:t>
+      </w:r>
+      <w:r>
+        <w:rPr>
+          <w:sz w:val="24"/>
+          <w:szCs w:val="24"/>
+          <w:lang w:val="en-US"/>
+        </w:rPr>
+        <w:t>Action</w:t>
+      </w:r>
+      <w:r>
+        <w:rPr>
+          <w:sz w:val="24"/>
+          <w:szCs w:val="24"/>
+        </w:rPr>
+        <w:t>_</w:t>
+      </w:r>
+      <w:r>
+        <w:rPr>
+          <w:sz w:val="24"/>
+          <w:szCs w:val="24"/>
+          <w:lang w:val="en-US"/>
+        </w:rPr>
+        <w:t>ID</w:t>
+      </w:r>
+    </w:p>
+    <w:p>
+      <w:pPr>
+        <w:pStyle w:val="a5"/>
+        <w:numPr>
+          <w:ilvl w:val="1"/>
+          <w:numId w:val="5"/>
+        </w:numPr>
+        <w:rPr>
+          <w:sz w:val="24"/>
+          <w:szCs w:val="24"/>
+        </w:rPr>
+      </w:pPr>
+      <w:r>
+        <w:rPr>
+          <w:sz w:val="24"/>
+          <w:szCs w:val="24"/>
+        </w:rPr>
+        <w:t>Чемпионат</w:t>
+      </w:r>
+      <w:r>
+        <w:rPr>
+          <w:sz w:val="24"/>
+          <w:szCs w:val="24"/>
+          <w:lang w:val="en-US"/>
+        </w:rPr>
+        <w:t>/</w:t>
+      </w:r>
+      <w:r>
+        <w:rPr>
+          <w:sz w:val="24"/>
+          <w:szCs w:val="24"/>
+        </w:rPr>
+        <w:t xml:space="preserve">турнир. </w:t>
+      </w:r>
+      <w:r>
+        <w:rPr>
+          <w:sz w:val="24"/>
+          <w:szCs w:val="24"/>
+          <w:lang w:val="en-US"/>
+        </w:rPr>
+        <w:t>-&gt;</w:t>
+      </w:r>
+      <w:proofErr w:type="spellStart"/>
+      <w:r>
+        <w:rPr>
+          <w:sz w:val="24"/>
+          <w:szCs w:val="24"/>
+          <w:lang w:val="en-US"/>
+        </w:rPr>
+        <w:t>Champ_ID</w:t>
+      </w:r>
+      <w:proofErr w:type="spellEnd"/>
+    </w:p>
+    <w:p>
+      <w:pPr>
+        <w:pStyle w:val="a5"/>
+        <w:numPr>
+          <w:ilvl w:val="0"/>
+          <w:numId w:val="5"/>
+        </w:numPr>
+        <w:rPr>
+          <w:sz w:val="24"/>
+          <w:szCs w:val="24"/>
+        </w:rPr>
+      </w:pPr>
+      <w:r>
+        <w:rPr>
+          <w:sz w:val="24"/>
+          <w:szCs w:val="24"/>
+        </w:rPr>
+        <w:t>Чемпионат</w:t>
+      </w:r>
+      <w:r>
+        <w:rPr>
+          <w:sz w:val="24"/>
+          <w:szCs w:val="24"/>
+        </w:rPr>
+        <w:t>-турнир.</w:t>
+      </w:r>
+    </w:p>
+    <w:p>
+      <w:pPr>
+        <w:pStyle w:val="a5"/>
+        <w:numPr>
+          <w:ilvl w:val="1"/>
+          <w:numId w:val="5"/>
+        </w:numPr>
+        <w:rPr>
+          <w:sz w:val="24"/>
+          <w:szCs w:val="24"/>
+        </w:rPr>
+      </w:pPr>
+      <w:r>
+        <w:rPr>
+          <w:sz w:val="24"/>
+          <w:szCs w:val="24"/>
         </w:rPr>
         <w:t>Название</w:t>
       </w:r>
@@ -686,16 +1409,77 @@
           <w:numId w:val="5"/>
         </w:numPr>
         <w:rPr>
-          <w:sz w:val="28"/>
-          <w:szCs w:val="28"/>
-        </w:rPr>
-      </w:pPr>
-      <w:r>
-        <w:rPr>
-          <w:sz w:val="28"/>
-          <w:szCs w:val="28"/>
-        </w:rPr>
-        <w:t>Логотип</w:t>
+          <w:sz w:val="24"/>
+          <w:szCs w:val="24"/>
+        </w:rPr>
+      </w:pPr>
+      <w:r>
+        <w:rPr>
+          <w:sz w:val="24"/>
+          <w:szCs w:val="24"/>
+        </w:rPr>
+        <w:t xml:space="preserve">Сезон. </w:t>
+      </w:r>
+      <w:r>
+        <w:rPr>
+          <w:sz w:val="24"/>
+          <w:szCs w:val="24"/>
+          <w:lang w:val="en-US"/>
+        </w:rPr>
+        <w:t>-&gt;</w:t>
+      </w:r>
+      <w:proofErr w:type="spellStart"/>
+      <w:r>
+        <w:rPr>
+          <w:sz w:val="24"/>
+          <w:szCs w:val="24"/>
+          <w:lang w:val="en-US"/>
+        </w:rPr>
+        <w:t>Season_ID</w:t>
+      </w:r>
+      <w:proofErr w:type="spellEnd"/>
+    </w:p>
+    <w:p>
+      <w:pPr>
+        <w:pStyle w:val="a5"/>
+        <w:numPr>
+          <w:ilvl w:val="1"/>
+          <w:numId w:val="5"/>
+        </w:numPr>
+        <w:rPr>
+          <w:sz w:val="24"/>
+          <w:szCs w:val="24"/>
+        </w:rPr>
+      </w:pPr>
+      <w:r>
+        <w:rPr>
+          <w:sz w:val="24"/>
+          <w:szCs w:val="24"/>
+        </w:rPr>
+        <w:t>Тип (Чемпионат</w:t>
+      </w:r>
+      <w:r>
+        <w:rPr>
+          <w:sz w:val="24"/>
+          <w:szCs w:val="24"/>
+          <w:lang w:val="en-US"/>
+        </w:rPr>
+        <w:t>/</w:t>
+      </w:r>
+      <w:r>
+        <w:rPr>
+          <w:sz w:val="24"/>
+          <w:szCs w:val="24"/>
+        </w:rPr>
+        <w:t>Плей-офф)</w:t>
+      </w:r>
+      <w:r>
+        <w:rPr>
+          <w:sz w:val="24"/>
+          <w:szCs w:val="24"/>
+          <w:lang w:val="en-US"/>
+        </w:rPr>
+        <w:t xml:space="preserve"> </w:t>
       </w:r>
     </w:p>
     <w:p>
@@ -706,123 +1490,69 @@
           <w:numId w:val="5"/>
         </w:numPr>
         <w:rPr>
-          <w:sz w:val="28"/>
-          <w:szCs w:val="28"/>
-        </w:rPr>
-      </w:pPr>
-      <w:r>
-        <w:rPr>
-          <w:sz w:val="28"/>
-          <w:szCs w:val="28"/>
-        </w:rPr>
-        <w:t>Матч</w:t>
-      </w:r>
-    </w:p>
-    <w:p>
-      <w:pPr>
-        <w:pStyle w:val="a5"/>
-        <w:numPr>
-          <w:ilvl w:val="1"/>
-          <w:numId w:val="5"/>
-        </w:numPr>
-        <w:rPr>
-          <w:sz w:val="28"/>
-          <w:szCs w:val="28"/>
-        </w:rPr>
-      </w:pPr>
-      <w:r>
-        <w:rPr>
-          <w:sz w:val="28"/>
-          <w:szCs w:val="28"/>
-        </w:rPr>
-        <w:t>Команда А</w:t>
-      </w:r>
-    </w:p>
-    <w:p>
-      <w:pPr>
-        <w:pStyle w:val="a5"/>
-        <w:numPr>
-          <w:ilvl w:val="1"/>
-          <w:numId w:val="5"/>
-        </w:numPr>
-        <w:rPr>
-          <w:sz w:val="28"/>
-          <w:szCs w:val="28"/>
-        </w:rPr>
-      </w:pPr>
-      <w:r>
-        <w:rPr>
-          <w:sz w:val="28"/>
-          <w:szCs w:val="28"/>
-        </w:rPr>
-        <w:t>Команда Б</w:t>
-      </w:r>
-    </w:p>
-    <w:p>
-      <w:pPr>
-        <w:pStyle w:val="a5"/>
-        <w:numPr>
-          <w:ilvl w:val="1"/>
-          <w:numId w:val="5"/>
-        </w:numPr>
-        <w:rPr>
-          <w:sz w:val="28"/>
-          <w:szCs w:val="28"/>
-        </w:rPr>
-      </w:pPr>
-      <w:r>
-        <w:rPr>
-          <w:sz w:val="28"/>
-          <w:szCs w:val="28"/>
-        </w:rPr>
-        <w:t>Результат</w:t>
-      </w:r>
-    </w:p>
-    <w:p>
-      <w:pPr>
-        <w:pStyle w:val="a5"/>
-        <w:numPr>
-          <w:ilvl w:val="1"/>
-          <w:numId w:val="5"/>
-        </w:numPr>
-        <w:rPr>
-          <w:sz w:val="28"/>
-          <w:szCs w:val="28"/>
-        </w:rPr>
-      </w:pPr>
-    </w:p>
-    <w:p>
-      <w:pPr>
-        <w:pStyle w:val="a5"/>
-        <w:numPr>
-          <w:ilvl w:val="0"/>
-          <w:numId w:val="5"/>
-        </w:numPr>
-        <w:rPr>
-          <w:sz w:val="28"/>
-          <w:szCs w:val="28"/>
-        </w:rPr>
-      </w:pPr>
-      <w:r>
-        <w:rPr>
-          <w:sz w:val="28"/>
-          <w:szCs w:val="28"/>
-        </w:rPr>
-        <w:t>Протокол</w:t>
-      </w:r>
-    </w:p>
-    <w:p>
-      <w:pPr>
-        <w:pStyle w:val="a5"/>
-        <w:numPr>
-          <w:ilvl w:val="1"/>
-          <w:numId w:val="5"/>
-        </w:numPr>
-        <w:rPr>
-          <w:sz w:val="28"/>
-          <w:szCs w:val="28"/>
-        </w:rPr>
-      </w:pPr>
+          <w:sz w:val="24"/>
+          <w:szCs w:val="24"/>
+        </w:rPr>
+      </w:pPr>
+      <w:r>
+        <w:rPr>
+          <w:sz w:val="24"/>
+          <w:szCs w:val="24"/>
+        </w:rPr>
+        <w:t>Сезон.</w:t>
+      </w:r>
+    </w:p>
+    <w:p>
+      <w:pPr>
+        <w:pStyle w:val="a5"/>
+        <w:numPr>
+          <w:ilvl w:val="1"/>
+          <w:numId w:val="5"/>
+        </w:numPr>
+        <w:rPr>
+          <w:sz w:val="24"/>
+          <w:szCs w:val="24"/>
+        </w:rPr>
+      </w:pPr>
+      <w:proofErr w:type="spellStart"/>
+      <w:r>
+        <w:rPr>
+          <w:sz w:val="24"/>
+          <w:szCs w:val="24"/>
+        </w:rPr>
+        <w:t>ГодНачала</w:t>
+      </w:r>
+      <w:proofErr w:type="spellEnd"/>
+    </w:p>
+    <w:p>
+      <w:pPr>
+        <w:pStyle w:val="a5"/>
+        <w:numPr>
+          <w:ilvl w:val="1"/>
+          <w:numId w:val="5"/>
+        </w:numPr>
+        <w:rPr>
+          <w:sz w:val="24"/>
+          <w:szCs w:val="24"/>
+        </w:rPr>
+      </w:pPr>
+      <w:proofErr w:type="spellStart"/>
+      <w:r>
+        <w:rPr>
+          <w:sz w:val="24"/>
+          <w:szCs w:val="24"/>
+        </w:rPr>
+        <w:t>ГодКонца</w:t>
+      </w:r>
+      <w:proofErr w:type="spellEnd"/>
+      <w:r>
+        <w:rPr>
+          <w:sz w:val="24"/>
+          <w:szCs w:val="24"/>
+          <w:lang w:val="en-US"/>
+        </w:rPr>
+        <w:br/>
+      </w:r>
     </w:p>
     <w:sectPr>
       <w:pgSz w:w="11906" w:h="16838"/>

</xml_diff>